<commit_message>
New Update feedback 6
</commit_message>
<xml_diff>
--- a/public/upload/template/surat_undangan_ended.docx
+++ b/public/upload/template/surat_undangan_ended.docx
@@ -50,7 +50,21 @@
         <w:rPr>
           <w:rFonts w:ascii="Tahoma" w:hAnsi="Tahoma" w:cs="Tahoma"/>
         </w:rPr>
-        <w:t>${bulan}</w:t>
+        <w:t>${</w:t>
+      </w:r>
+      <w:proofErr w:type="spellStart"/>
+      <w:r>
+        <w:rPr>
+          <w:rFonts w:ascii="Tahoma" w:hAnsi="Tahoma" w:cs="Tahoma"/>
+        </w:rPr>
+        <w:t>bulan</w:t>
+      </w:r>
+      <w:proofErr w:type="spellEnd"/>
+      <w:r>
+        <w:rPr>
+          <w:rFonts w:ascii="Tahoma" w:hAnsi="Tahoma" w:cs="Tahoma"/>
+        </w:rPr>
+        <w:t>}</w:t>
       </w:r>
       <w:r>
         <w:rPr>
@@ -168,12 +182,37 @@
           <w:bCs/>
         </w:rPr>
       </w:pPr>
+      <w:proofErr w:type="spellStart"/>
       <w:r>
         <w:rPr>
           <w:rFonts w:ascii="Tahoma" w:hAnsi="Tahoma" w:cs="Tahoma"/>
           <w:bCs/>
         </w:rPr>
-        <w:t>Kepada Yth,</w:t>
+        <w:t>Kepada</w:t>
+      </w:r>
+      <w:proofErr w:type="spellEnd"/>
+      <w:r>
+        <w:rPr>
+          <w:rFonts w:ascii="Tahoma" w:hAnsi="Tahoma" w:cs="Tahoma"/>
+          <w:bCs/>
+        </w:rPr>
+        <w:t xml:space="preserve"> </w:t>
+      </w:r>
+      <w:proofErr w:type="spellStart"/>
+      <w:r>
+        <w:rPr>
+          <w:rFonts w:ascii="Tahoma" w:hAnsi="Tahoma" w:cs="Tahoma"/>
+          <w:bCs/>
+        </w:rPr>
+        <w:t>Yth</w:t>
+      </w:r>
+      <w:proofErr w:type="spellEnd"/>
+      <w:r>
+        <w:rPr>
+          <w:rFonts w:ascii="Tahoma" w:hAnsi="Tahoma" w:cs="Tahoma"/>
+          <w:bCs/>
+        </w:rPr>
+        <w:t>,</w:t>
       </w:r>
     </w:p>
     <w:p>
@@ -185,27 +224,69 @@
           <w:bCs/>
         </w:rPr>
       </w:pPr>
+      <w:proofErr w:type="spellStart"/>
       <w:r>
         <w:rPr>
           <w:rFonts w:ascii="Tahoma" w:hAnsi="Tahoma" w:cs="Tahoma"/>
           <w:b/>
           <w:bCs/>
         </w:rPr>
-        <w:t>Sdr. ${employee_name}</w:t>
-      </w:r>
-    </w:p>
-    <w:p>
-      <w:pPr>
-        <w:jc w:val="both"/>
-        <w:rPr>
-          <w:rFonts w:ascii="Tahoma" w:hAnsi="Tahoma" w:cs="Tahoma"/>
-        </w:rPr>
-      </w:pPr>
-      <w:r>
-        <w:rPr>
-          <w:rFonts w:ascii="Tahoma" w:hAnsi="Tahoma" w:cs="Tahoma"/>
-        </w:rPr>
-        <w:t>Divisi ${division_name}</w:t>
+        <w:t>Sdr</w:t>
+      </w:r>
+      <w:proofErr w:type="spellEnd"/>
+      <w:r>
+        <w:rPr>
+          <w:rFonts w:ascii="Tahoma" w:hAnsi="Tahoma" w:cs="Tahoma"/>
+          <w:b/>
+          <w:bCs/>
+        </w:rPr>
+        <w:t>. ${</w:t>
+      </w:r>
+      <w:proofErr w:type="spellStart"/>
+      <w:r>
+        <w:rPr>
+          <w:rFonts w:ascii="Tahoma" w:hAnsi="Tahoma" w:cs="Tahoma"/>
+          <w:b/>
+          <w:bCs/>
+        </w:rPr>
+        <w:t>employee_name</w:t>
+      </w:r>
+      <w:proofErr w:type="spellEnd"/>
+      <w:r>
+        <w:rPr>
+          <w:rFonts w:ascii="Tahoma" w:hAnsi="Tahoma" w:cs="Tahoma"/>
+          <w:b/>
+          <w:bCs/>
+        </w:rPr>
+        <w:t>}</w:t>
+      </w:r>
+    </w:p>
+    <w:p>
+      <w:pPr>
+        <w:jc w:val="both"/>
+        <w:rPr>
+          <w:rFonts w:ascii="Tahoma" w:hAnsi="Tahoma" w:cs="Tahoma"/>
+        </w:rPr>
+      </w:pPr>
+      <w:r>
+        <w:rPr>
+          <w:rFonts w:ascii="Tahoma" w:hAnsi="Tahoma" w:cs="Tahoma"/>
+        </w:rPr>
+        <w:t>Divisi ${</w:t>
+      </w:r>
+      <w:proofErr w:type="spellStart"/>
+      <w:r>
+        <w:rPr>
+          <w:rFonts w:ascii="Tahoma" w:hAnsi="Tahoma" w:cs="Tahoma"/>
+        </w:rPr>
+        <w:t>division_name</w:t>
+      </w:r>
+      <w:proofErr w:type="spellEnd"/>
+      <w:r>
+        <w:rPr>
+          <w:rFonts w:ascii="Tahoma" w:hAnsi="Tahoma" w:cs="Tahoma"/>
+        </w:rPr>
+        <w:t>}</w:t>
       </w:r>
     </w:p>
     <w:p>
@@ -236,6 +317,7 @@
         </w:rPr>
         <w:t xml:space="preserve">Hal: </w:t>
       </w:r>
+      <w:proofErr w:type="spellStart"/>
       <w:r>
         <w:rPr>
           <w:rFonts w:ascii="Tahoma" w:hAnsi="Tahoma" w:cs="Tahoma"/>
@@ -252,6 +334,7 @@
         </w:rPr>
         <w:t>an</w:t>
       </w:r>
+      <w:proofErr w:type="spellEnd"/>
     </w:p>
     <w:p>
       <w:pPr>
@@ -303,12 +386,117 @@
           <w:lang w:val="es-ES"/>
         </w:rPr>
       </w:pPr>
-      <w:r>
-        <w:rPr>
-          <w:rFonts w:ascii="Tahoma" w:hAnsi="Tahoma" w:cs="Tahoma"/>
-          <w:lang w:val="es-ES"/>
-        </w:rPr>
-        <w:t xml:space="preserve">Sehubungan dengan berakhirnya kontrak saudara dari PT.TOYOTA-ASTRA MOTOR per tanggal </w:t>
+      <w:proofErr w:type="spellStart"/>
+      <w:r>
+        <w:rPr>
+          <w:rFonts w:ascii="Tahoma" w:hAnsi="Tahoma" w:cs="Tahoma"/>
+          <w:lang w:val="es-ES"/>
+        </w:rPr>
+        <w:t>Sehubungan</w:t>
+      </w:r>
+      <w:proofErr w:type="spellEnd"/>
+      <w:r>
+        <w:rPr>
+          <w:rFonts w:ascii="Tahoma" w:hAnsi="Tahoma" w:cs="Tahoma"/>
+          <w:lang w:val="es-ES"/>
+        </w:rPr>
+        <w:t xml:space="preserve"> </w:t>
+      </w:r>
+      <w:proofErr w:type="spellStart"/>
+      <w:r>
+        <w:rPr>
+          <w:rFonts w:ascii="Tahoma" w:hAnsi="Tahoma" w:cs="Tahoma"/>
+          <w:lang w:val="es-ES"/>
+        </w:rPr>
+        <w:t>dengan</w:t>
+      </w:r>
+      <w:proofErr w:type="spellEnd"/>
+      <w:r>
+        <w:rPr>
+          <w:rFonts w:ascii="Tahoma" w:hAnsi="Tahoma" w:cs="Tahoma"/>
+          <w:lang w:val="es-ES"/>
+        </w:rPr>
+        <w:t xml:space="preserve"> </w:t>
+      </w:r>
+      <w:proofErr w:type="spellStart"/>
+      <w:r>
+        <w:rPr>
+          <w:rFonts w:ascii="Tahoma" w:hAnsi="Tahoma" w:cs="Tahoma"/>
+          <w:lang w:val="es-ES"/>
+        </w:rPr>
+        <w:t>berakhirnya</w:t>
+      </w:r>
+      <w:proofErr w:type="spellEnd"/>
+      <w:r>
+        <w:rPr>
+          <w:rFonts w:ascii="Tahoma" w:hAnsi="Tahoma" w:cs="Tahoma"/>
+          <w:lang w:val="es-ES"/>
+        </w:rPr>
+        <w:t xml:space="preserve"> </w:t>
+      </w:r>
+      <w:proofErr w:type="spellStart"/>
+      <w:r>
+        <w:rPr>
+          <w:rFonts w:ascii="Tahoma" w:hAnsi="Tahoma" w:cs="Tahoma"/>
+          <w:lang w:val="es-ES"/>
+        </w:rPr>
+        <w:t>kontrak</w:t>
+      </w:r>
+      <w:proofErr w:type="spellEnd"/>
+      <w:r>
+        <w:rPr>
+          <w:rFonts w:ascii="Tahoma" w:hAnsi="Tahoma" w:cs="Tahoma"/>
+          <w:lang w:val="es-ES"/>
+        </w:rPr>
+        <w:t xml:space="preserve"> </w:t>
+      </w:r>
+      <w:proofErr w:type="spellStart"/>
+      <w:r>
+        <w:rPr>
+          <w:rFonts w:ascii="Tahoma" w:hAnsi="Tahoma" w:cs="Tahoma"/>
+          <w:lang w:val="es-ES"/>
+        </w:rPr>
+        <w:t>saudara</w:t>
+      </w:r>
+      <w:proofErr w:type="spellEnd"/>
+      <w:r>
+        <w:rPr>
+          <w:rFonts w:ascii="Tahoma" w:hAnsi="Tahoma" w:cs="Tahoma"/>
+          <w:lang w:val="es-ES"/>
+        </w:rPr>
+        <w:t xml:space="preserve"> </w:t>
+      </w:r>
+      <w:proofErr w:type="spellStart"/>
+      <w:r>
+        <w:rPr>
+          <w:rFonts w:ascii="Tahoma" w:hAnsi="Tahoma" w:cs="Tahoma"/>
+          <w:lang w:val="es-ES"/>
+        </w:rPr>
+        <w:t>dari</w:t>
+      </w:r>
+      <w:proofErr w:type="spellEnd"/>
+      <w:r>
+        <w:rPr>
+          <w:rFonts w:ascii="Tahoma" w:hAnsi="Tahoma" w:cs="Tahoma"/>
+          <w:lang w:val="es-ES"/>
+        </w:rPr>
+        <w:t xml:space="preserve"> PT.TOYOTA-ASTRA MOTOR per </w:t>
+      </w:r>
+      <w:proofErr w:type="spellStart"/>
+      <w:r>
+        <w:rPr>
+          <w:rFonts w:ascii="Tahoma" w:hAnsi="Tahoma" w:cs="Tahoma"/>
+          <w:lang w:val="es-ES"/>
+        </w:rPr>
+        <w:t>tanggal</w:t>
+      </w:r>
+      <w:proofErr w:type="spellEnd"/>
+      <w:r>
+        <w:rPr>
+          <w:rFonts w:ascii="Tahoma" w:hAnsi="Tahoma" w:cs="Tahoma"/>
+          <w:lang w:val="es-ES"/>
+        </w:rPr>
+        <w:t xml:space="preserve"> </w:t>
       </w:r>
       <w:r>
         <w:rPr>
@@ -317,6 +505,7 @@
         </w:rPr>
         <w:t>${</w:t>
       </w:r>
+      <w:proofErr w:type="spellStart"/>
       <w:r>
         <w:rPr>
           <w:rFonts w:ascii="Tahoma" w:hAnsi="Tahoma" w:cs="Tahoma"/>
@@ -324,6 +513,7 @@
         </w:rPr>
         <w:t>submission_date</w:t>
       </w:r>
+      <w:proofErr w:type="spellEnd"/>
       <w:r>
         <w:rPr>
           <w:rFonts w:ascii="Tahoma" w:hAnsi="Tahoma" w:cs="Tahoma"/>
@@ -336,8 +526,17 @@
           <w:rFonts w:ascii="Tahoma" w:hAnsi="Tahoma" w:cs="Tahoma"/>
           <w:lang w:val="es-ES"/>
         </w:rPr>
-        <w:t>, maka dengan ini kami mengundang Saudara untuk hadir pada agenda Penyelesaian Administrasi yang akan dilaksanakan pada</w:t>
-      </w:r>
+        <w:t xml:space="preserve">, </w:t>
+      </w:r>
+      <w:proofErr w:type="spellStart"/>
+      <w:r>
+        <w:rPr>
+          <w:rFonts w:ascii="Tahoma" w:hAnsi="Tahoma" w:cs="Tahoma"/>
+          <w:lang w:val="es-ES"/>
+        </w:rPr>
+        <w:t>maka</w:t>
+      </w:r>
+      <w:proofErr w:type="spellEnd"/>
       <w:r>
         <w:rPr>
           <w:rFonts w:ascii="Tahoma" w:hAnsi="Tahoma" w:cs="Tahoma"/>
@@ -345,6 +544,189 @@
         </w:rPr>
         <w:t xml:space="preserve"> </w:t>
       </w:r>
+      <w:proofErr w:type="spellStart"/>
+      <w:r>
+        <w:rPr>
+          <w:rFonts w:ascii="Tahoma" w:hAnsi="Tahoma" w:cs="Tahoma"/>
+          <w:lang w:val="es-ES"/>
+        </w:rPr>
+        <w:t>dengan</w:t>
+      </w:r>
+      <w:proofErr w:type="spellEnd"/>
+      <w:r>
+        <w:rPr>
+          <w:rFonts w:ascii="Tahoma" w:hAnsi="Tahoma" w:cs="Tahoma"/>
+          <w:lang w:val="es-ES"/>
+        </w:rPr>
+        <w:t xml:space="preserve"> </w:t>
+      </w:r>
+      <w:proofErr w:type="spellStart"/>
+      <w:r>
+        <w:rPr>
+          <w:rFonts w:ascii="Tahoma" w:hAnsi="Tahoma" w:cs="Tahoma"/>
+          <w:lang w:val="es-ES"/>
+        </w:rPr>
+        <w:t>ini</w:t>
+      </w:r>
+      <w:proofErr w:type="spellEnd"/>
+      <w:r>
+        <w:rPr>
+          <w:rFonts w:ascii="Tahoma" w:hAnsi="Tahoma" w:cs="Tahoma"/>
+          <w:lang w:val="es-ES"/>
+        </w:rPr>
+        <w:t xml:space="preserve"> </w:t>
+      </w:r>
+      <w:proofErr w:type="spellStart"/>
+      <w:r>
+        <w:rPr>
+          <w:rFonts w:ascii="Tahoma" w:hAnsi="Tahoma" w:cs="Tahoma"/>
+          <w:lang w:val="es-ES"/>
+        </w:rPr>
+        <w:t>kami</w:t>
+      </w:r>
+      <w:proofErr w:type="spellEnd"/>
+      <w:r>
+        <w:rPr>
+          <w:rFonts w:ascii="Tahoma" w:hAnsi="Tahoma" w:cs="Tahoma"/>
+          <w:lang w:val="es-ES"/>
+        </w:rPr>
+        <w:t xml:space="preserve"> </w:t>
+      </w:r>
+      <w:proofErr w:type="spellStart"/>
+      <w:r>
+        <w:rPr>
+          <w:rFonts w:ascii="Tahoma" w:hAnsi="Tahoma" w:cs="Tahoma"/>
+          <w:lang w:val="es-ES"/>
+        </w:rPr>
+        <w:t>mengundang</w:t>
+      </w:r>
+      <w:proofErr w:type="spellEnd"/>
+      <w:r>
+        <w:rPr>
+          <w:rFonts w:ascii="Tahoma" w:hAnsi="Tahoma" w:cs="Tahoma"/>
+          <w:lang w:val="es-ES"/>
+        </w:rPr>
+        <w:t xml:space="preserve"> </w:t>
+      </w:r>
+      <w:proofErr w:type="spellStart"/>
+      <w:r>
+        <w:rPr>
+          <w:rFonts w:ascii="Tahoma" w:hAnsi="Tahoma" w:cs="Tahoma"/>
+          <w:lang w:val="es-ES"/>
+        </w:rPr>
+        <w:t>Saudara</w:t>
+      </w:r>
+      <w:proofErr w:type="spellEnd"/>
+      <w:r>
+        <w:rPr>
+          <w:rFonts w:ascii="Tahoma" w:hAnsi="Tahoma" w:cs="Tahoma"/>
+          <w:lang w:val="es-ES"/>
+        </w:rPr>
+        <w:t xml:space="preserve"> </w:t>
+      </w:r>
+      <w:proofErr w:type="spellStart"/>
+      <w:r>
+        <w:rPr>
+          <w:rFonts w:ascii="Tahoma" w:hAnsi="Tahoma" w:cs="Tahoma"/>
+          <w:lang w:val="es-ES"/>
+        </w:rPr>
+        <w:t>untuk</w:t>
+      </w:r>
+      <w:proofErr w:type="spellEnd"/>
+      <w:r>
+        <w:rPr>
+          <w:rFonts w:ascii="Tahoma" w:hAnsi="Tahoma" w:cs="Tahoma"/>
+          <w:lang w:val="es-ES"/>
+        </w:rPr>
+        <w:t xml:space="preserve"> </w:t>
+      </w:r>
+      <w:proofErr w:type="spellStart"/>
+      <w:r>
+        <w:rPr>
+          <w:rFonts w:ascii="Tahoma" w:hAnsi="Tahoma" w:cs="Tahoma"/>
+          <w:lang w:val="es-ES"/>
+        </w:rPr>
+        <w:t>hadir</w:t>
+      </w:r>
+      <w:proofErr w:type="spellEnd"/>
+      <w:r>
+        <w:rPr>
+          <w:rFonts w:ascii="Tahoma" w:hAnsi="Tahoma" w:cs="Tahoma"/>
+          <w:lang w:val="es-ES"/>
+        </w:rPr>
+        <w:t xml:space="preserve"> pada agenda </w:t>
+      </w:r>
+      <w:proofErr w:type="spellStart"/>
+      <w:r>
+        <w:rPr>
+          <w:rFonts w:ascii="Tahoma" w:hAnsi="Tahoma" w:cs="Tahoma"/>
+          <w:lang w:val="es-ES"/>
+        </w:rPr>
+        <w:t>Penyelesaian</w:t>
+      </w:r>
+      <w:proofErr w:type="spellEnd"/>
+      <w:r>
+        <w:rPr>
+          <w:rFonts w:ascii="Tahoma" w:hAnsi="Tahoma" w:cs="Tahoma"/>
+          <w:lang w:val="es-ES"/>
+        </w:rPr>
+        <w:t xml:space="preserve"> </w:t>
+      </w:r>
+      <w:proofErr w:type="spellStart"/>
+      <w:r>
+        <w:rPr>
+          <w:rFonts w:ascii="Tahoma" w:hAnsi="Tahoma" w:cs="Tahoma"/>
+          <w:lang w:val="es-ES"/>
+        </w:rPr>
+        <w:t>Administrasi</w:t>
+      </w:r>
+      <w:proofErr w:type="spellEnd"/>
+      <w:r>
+        <w:rPr>
+          <w:rFonts w:ascii="Tahoma" w:hAnsi="Tahoma" w:cs="Tahoma"/>
+          <w:lang w:val="es-ES"/>
+        </w:rPr>
+        <w:t xml:space="preserve"> yang </w:t>
+      </w:r>
+      <w:proofErr w:type="spellStart"/>
+      <w:r>
+        <w:rPr>
+          <w:rFonts w:ascii="Tahoma" w:hAnsi="Tahoma" w:cs="Tahoma"/>
+          <w:lang w:val="es-ES"/>
+        </w:rPr>
+        <w:t>akan</w:t>
+      </w:r>
+      <w:proofErr w:type="spellEnd"/>
+      <w:r>
+        <w:rPr>
+          <w:rFonts w:ascii="Tahoma" w:hAnsi="Tahoma" w:cs="Tahoma"/>
+          <w:lang w:val="es-ES"/>
+        </w:rPr>
+        <w:t xml:space="preserve"> </w:t>
+      </w:r>
+      <w:proofErr w:type="spellStart"/>
+      <w:r>
+        <w:rPr>
+          <w:rFonts w:ascii="Tahoma" w:hAnsi="Tahoma" w:cs="Tahoma"/>
+          <w:lang w:val="es-ES"/>
+        </w:rPr>
+        <w:t>dilaksanakan</w:t>
+      </w:r>
+      <w:proofErr w:type="spellEnd"/>
+      <w:r>
+        <w:rPr>
+          <w:rFonts w:ascii="Tahoma" w:hAnsi="Tahoma" w:cs="Tahoma"/>
+          <w:lang w:val="es-ES"/>
+        </w:rPr>
+        <w:t xml:space="preserve"> pada</w:t>
+      </w:r>
+      <w:r>
+        <w:rPr>
+          <w:rFonts w:ascii="Tahoma" w:hAnsi="Tahoma" w:cs="Tahoma"/>
+          <w:lang w:val="es-ES"/>
+        </w:rPr>
+        <w:t xml:space="preserve"> </w:t>
+      </w:r>
       <w:r>
         <w:rPr>
           <w:rFonts w:ascii="Tahoma" w:hAnsi="Tahoma" w:cs="Tahoma"/>
@@ -395,57 +777,44 @@
         <w:rPr>
           <w:rFonts w:ascii="Tahoma" w:hAnsi="Tahoma" w:cs="Tahoma"/>
         </w:rPr>
-        <w:t>${day} / ${end_date}</w:t>
-      </w:r>
-    </w:p>
-    <w:p>
-      <w:pPr>
-        <w:ind w:firstLine="720"/>
-        <w:jc w:val="both"/>
-        <w:rPr>
-          <w:rFonts w:ascii="Tahoma" w:hAnsi="Tahoma" w:cs="Tahoma"/>
-        </w:rPr>
-      </w:pPr>
-      <w:r>
-        <w:rPr>
-          <w:rFonts w:ascii="Tahoma" w:hAnsi="Tahoma" w:cs="Tahoma"/>
-        </w:rPr>
-        <w:t>Waktu</w:t>
-      </w:r>
-      <w:r>
-        <w:rPr>
-          <w:rFonts w:ascii="Tahoma" w:hAnsi="Tahoma" w:cs="Tahoma"/>
-        </w:rPr>
-        <w:tab/>
-      </w:r>
-      <w:r>
-        <w:rPr>
-          <w:rFonts w:ascii="Tahoma" w:hAnsi="Tahoma" w:cs="Tahoma"/>
-        </w:rPr>
-        <w:tab/>
-      </w:r>
-      <w:r>
-        <w:rPr>
-          <w:rFonts w:ascii="Tahoma" w:hAnsi="Tahoma" w:cs="Tahoma"/>
-        </w:rPr>
-        <w:tab/>
-        <w:t>:  ${time}</w:t>
-      </w:r>
-    </w:p>
-    <w:p>
-      <w:pPr>
-        <w:jc w:val="both"/>
-        <w:rPr>
-          <w:rFonts w:ascii="Tahoma" w:hAnsi="Tahoma" w:cs="Tahoma"/>
-        </w:rPr>
-      </w:pPr>
-      <w:r>
-        <w:rPr>
-          <w:rFonts w:ascii="Tahoma" w:hAnsi="Tahoma" w:cs="Tahoma"/>
-        </w:rPr>
-        <w:tab/>
+        <w:t>${day} / ${</w:t>
+      </w:r>
+      <w:proofErr w:type="spellStart"/>
+      <w:r>
+        <w:rPr>
+          <w:rFonts w:ascii="Tahoma" w:hAnsi="Tahoma" w:cs="Tahoma"/>
+        </w:rPr>
+        <w:t>end_date</w:t>
+      </w:r>
+      <w:proofErr w:type="spellEnd"/>
+      <w:r>
+        <w:rPr>
+          <w:rFonts w:ascii="Tahoma" w:hAnsi="Tahoma" w:cs="Tahoma"/>
+        </w:rPr>
+        <w:t>}</w:t>
+      </w:r>
+    </w:p>
+    <w:p>
+      <w:pPr>
+        <w:jc w:val="both"/>
+        <w:rPr>
+          <w:rFonts w:ascii="Tahoma" w:hAnsi="Tahoma" w:cs="Tahoma"/>
+        </w:rPr>
+      </w:pPr>
+      <w:r>
+        <w:rPr>
+          <w:rFonts w:ascii="Tahoma" w:hAnsi="Tahoma" w:cs="Tahoma"/>
+        </w:rPr>
+        <w:tab/>
+      </w:r>
+      <w:proofErr w:type="spellStart"/>
+      <w:r>
+        <w:rPr>
+          <w:rFonts w:ascii="Tahoma" w:hAnsi="Tahoma" w:cs="Tahoma"/>
+        </w:rPr>
         <w:t>Tempat</w:t>
       </w:r>
+      <w:proofErr w:type="spellEnd"/>
       <w:r>
         <w:rPr>
           <w:rFonts w:ascii="Tahoma" w:hAnsi="Tahoma" w:cs="Tahoma"/>
@@ -476,29 +845,112 @@
         <w:rPr>
           <w:rFonts w:ascii="Tahoma" w:hAnsi="Tahoma" w:cs="Tahoma"/>
         </w:rPr>
-        <w:t xml:space="preserve"> Sunter II</w:t>
-      </w:r>
-    </w:p>
-    <w:p>
-      <w:pPr>
-        <w:jc w:val="both"/>
-        <w:rPr>
-          <w:rFonts w:ascii="Tahoma" w:hAnsi="Tahoma" w:cs="Tahoma"/>
-        </w:rPr>
-      </w:pPr>
-      <w:r>
-        <w:rPr>
-          <w:rFonts w:ascii="Tahoma" w:hAnsi="Tahoma" w:cs="Tahoma"/>
-        </w:rPr>
-        <w:tab/>
-        <w:t xml:space="preserve">Bertemu dengan </w:t>
-      </w:r>
-      <w:r>
-        <w:rPr>
-          <w:rFonts w:ascii="Tahoma" w:hAnsi="Tahoma" w:cs="Tahoma"/>
-        </w:rPr>
-        <w:tab/>
-        <w:t>:  Bpk. Dhanil S., Bpk.</w:t>
+        <w:t xml:space="preserve"> </w:t>
+      </w:r>
+      <w:proofErr w:type="spellStart"/>
+      <w:r>
+        <w:rPr>
+          <w:rFonts w:ascii="Tahoma" w:hAnsi="Tahoma" w:cs="Tahoma"/>
+        </w:rPr>
+        <w:t>Sunter</w:t>
+      </w:r>
+      <w:proofErr w:type="spellEnd"/>
+      <w:r>
+        <w:rPr>
+          <w:rFonts w:ascii="Tahoma" w:hAnsi="Tahoma" w:cs="Tahoma"/>
+        </w:rPr>
+        <w:t xml:space="preserve"> II</w:t>
+      </w:r>
+    </w:p>
+    <w:p>
+      <w:pPr>
+        <w:jc w:val="both"/>
+        <w:rPr>
+          <w:rFonts w:ascii="Tahoma" w:hAnsi="Tahoma" w:cs="Tahoma"/>
+        </w:rPr>
+      </w:pPr>
+      <w:r>
+        <w:rPr>
+          <w:rFonts w:ascii="Tahoma" w:hAnsi="Tahoma" w:cs="Tahoma"/>
+        </w:rPr>
+        <w:tab/>
+      </w:r>
+      <w:proofErr w:type="spellStart"/>
+      <w:r>
+        <w:rPr>
+          <w:rFonts w:ascii="Tahoma" w:hAnsi="Tahoma" w:cs="Tahoma"/>
+        </w:rPr>
+        <w:t>Bertemu</w:t>
+      </w:r>
+      <w:proofErr w:type="spellEnd"/>
+      <w:r>
+        <w:rPr>
+          <w:rFonts w:ascii="Tahoma" w:hAnsi="Tahoma" w:cs="Tahoma"/>
+        </w:rPr>
+        <w:t xml:space="preserve"> </w:t>
+      </w:r>
+      <w:proofErr w:type="spellStart"/>
+      <w:r>
+        <w:rPr>
+          <w:rFonts w:ascii="Tahoma" w:hAnsi="Tahoma" w:cs="Tahoma"/>
+        </w:rPr>
+        <w:t>dengan</w:t>
+      </w:r>
+      <w:proofErr w:type="spellEnd"/>
+      <w:r>
+        <w:rPr>
+          <w:rFonts w:ascii="Tahoma" w:hAnsi="Tahoma" w:cs="Tahoma"/>
+        </w:rPr>
+        <w:t xml:space="preserve"> </w:t>
+      </w:r>
+      <w:r>
+        <w:rPr>
+          <w:rFonts w:ascii="Tahoma" w:hAnsi="Tahoma" w:cs="Tahoma"/>
+        </w:rPr>
+        <w:tab/>
+        <w:t xml:space="preserve">:  </w:t>
+      </w:r>
+      <w:proofErr w:type="spellStart"/>
+      <w:r>
+        <w:rPr>
+          <w:rFonts w:ascii="Tahoma" w:hAnsi="Tahoma" w:cs="Tahoma"/>
+        </w:rPr>
+        <w:t>Bpk</w:t>
+      </w:r>
+      <w:proofErr w:type="spellEnd"/>
+      <w:r>
+        <w:rPr>
+          <w:rFonts w:ascii="Tahoma" w:hAnsi="Tahoma" w:cs="Tahoma"/>
+        </w:rPr>
+        <w:t xml:space="preserve">. </w:t>
+      </w:r>
+      <w:proofErr w:type="spellStart"/>
+      <w:r>
+        <w:rPr>
+          <w:rFonts w:ascii="Tahoma" w:hAnsi="Tahoma" w:cs="Tahoma"/>
+        </w:rPr>
+        <w:t>Dhanil</w:t>
+      </w:r>
+      <w:proofErr w:type="spellEnd"/>
+      <w:r>
+        <w:rPr>
+          <w:rFonts w:ascii="Tahoma" w:hAnsi="Tahoma" w:cs="Tahoma"/>
+        </w:rPr>
+        <w:t xml:space="preserve"> S., </w:t>
+      </w:r>
+      <w:proofErr w:type="spellStart"/>
+      <w:r>
+        <w:rPr>
+          <w:rFonts w:ascii="Tahoma" w:hAnsi="Tahoma" w:cs="Tahoma"/>
+        </w:rPr>
+        <w:t>Bpk</w:t>
+      </w:r>
+      <w:proofErr w:type="spellEnd"/>
+      <w:r>
+        <w:rPr>
+          <w:rFonts w:ascii="Tahoma" w:hAnsi="Tahoma" w:cs="Tahoma"/>
+        </w:rPr>
+        <w:t>.</w:t>
       </w:r>
       <w:r>
         <w:rPr>
@@ -524,8 +976,16 @@
         <w:rPr>
           <w:rFonts w:ascii="Tahoma" w:hAnsi="Tahoma" w:cs="Tahoma"/>
         </w:rPr>
-        <w:t>&amp; Ibu Eka Utari</w:t>
-      </w:r>
+        <w:t xml:space="preserve">&amp; Ibu Eka </w:t>
+      </w:r>
+      <w:proofErr w:type="spellStart"/>
+      <w:r>
+        <w:rPr>
+          <w:rFonts w:ascii="Tahoma" w:hAnsi="Tahoma" w:cs="Tahoma"/>
+        </w:rPr>
+        <w:t>Utari</w:t>
+      </w:r>
+      <w:proofErr w:type="spellEnd"/>
     </w:p>
     <w:p>
       <w:pPr>
@@ -580,12 +1040,14 @@
           <w:rFonts w:ascii="Tahoma" w:hAnsi="Tahoma" w:cs="Tahoma"/>
         </w:rPr>
       </w:pPr>
+      <w:proofErr w:type="spellStart"/>
       <w:r>
         <w:rPr>
           <w:rFonts w:ascii="Tahoma" w:hAnsi="Tahoma" w:cs="Tahoma"/>
         </w:rPr>
         <w:t>Catatan</w:t>
       </w:r>
+      <w:proofErr w:type="spellEnd"/>
       <w:r>
         <w:rPr>
           <w:rFonts w:ascii="Tahoma" w:hAnsi="Tahoma" w:cs="Tahoma"/>
@@ -609,8 +1071,58 @@
         <w:rPr>
           <w:rFonts w:ascii="Tahoma" w:hAnsi="Tahoma" w:cs="Tahoma"/>
         </w:rPr>
-        <w:t>Mohon membawa serta ID Card, Kartu Asuransi</w:t>
-      </w:r>
+        <w:t xml:space="preserve">Mohon </w:t>
+      </w:r>
+      <w:proofErr w:type="spellStart"/>
+      <w:r>
+        <w:rPr>
+          <w:rFonts w:ascii="Tahoma" w:hAnsi="Tahoma" w:cs="Tahoma"/>
+        </w:rPr>
+        <w:t>membawa</w:t>
+      </w:r>
+      <w:proofErr w:type="spellEnd"/>
+      <w:r>
+        <w:rPr>
+          <w:rFonts w:ascii="Tahoma" w:hAnsi="Tahoma" w:cs="Tahoma"/>
+        </w:rPr>
+        <w:t xml:space="preserve"> </w:t>
+      </w:r>
+      <w:proofErr w:type="spellStart"/>
+      <w:r>
+        <w:rPr>
+          <w:rFonts w:ascii="Tahoma" w:hAnsi="Tahoma" w:cs="Tahoma"/>
+        </w:rPr>
+        <w:t>serta</w:t>
+      </w:r>
+      <w:proofErr w:type="spellEnd"/>
+      <w:r>
+        <w:rPr>
+          <w:rFonts w:ascii="Tahoma" w:hAnsi="Tahoma" w:cs="Tahoma"/>
+        </w:rPr>
+        <w:t xml:space="preserve"> ID Card, </w:t>
+      </w:r>
+      <w:proofErr w:type="spellStart"/>
+      <w:r>
+        <w:rPr>
+          <w:rFonts w:ascii="Tahoma" w:hAnsi="Tahoma" w:cs="Tahoma"/>
+        </w:rPr>
+        <w:t>Kartu</w:t>
+      </w:r>
+      <w:proofErr w:type="spellEnd"/>
+      <w:r>
+        <w:rPr>
+          <w:rFonts w:ascii="Tahoma" w:hAnsi="Tahoma" w:cs="Tahoma"/>
+        </w:rPr>
+        <w:t xml:space="preserve"> </w:t>
+      </w:r>
+      <w:proofErr w:type="spellStart"/>
+      <w:r>
+        <w:rPr>
+          <w:rFonts w:ascii="Tahoma" w:hAnsi="Tahoma" w:cs="Tahoma"/>
+        </w:rPr>
+        <w:t>Asuransi</w:t>
+      </w:r>
+      <w:proofErr w:type="spellEnd"/>
     </w:p>
     <w:p>
       <w:pPr>
@@ -682,7 +1194,21 @@
         <w:rPr>
           <w:rFonts w:ascii="Tahoma" w:hAnsi="Tahoma" w:cs="Tahoma"/>
         </w:rPr>
-        <w:t xml:space="preserve"> Hormat kami,</w:t>
+        <w:t xml:space="preserve"> </w:t>
+      </w:r>
+      <w:proofErr w:type="spellStart"/>
+      <w:r>
+        <w:rPr>
+          <w:rFonts w:ascii="Tahoma" w:hAnsi="Tahoma" w:cs="Tahoma"/>
+        </w:rPr>
+        <w:t>Hormat</w:t>
+      </w:r>
+      <w:proofErr w:type="spellEnd"/>
+      <w:r>
+        <w:rPr>
+          <w:rFonts w:ascii="Tahoma" w:hAnsi="Tahoma" w:cs="Tahoma"/>
+        </w:rPr>
+        <w:t xml:space="preserve"> kami,</w:t>
       </w:r>
     </w:p>
     <w:p>

</xml_diff>